<commit_message>
Pushing 05/31/25 2:22 PM
</commit_message>
<xml_diff>
--- a/module-1/jacoby_csd301module1.2.docx
+++ b/module-1/jacoby_csd301module1.2.docx
@@ -4,13 +4,64 @@
   <w:body>
     <w:p/>
     <w:p/>
+    <w:p/>
+    <w:p>
+      <w:hyperlink r:id="rId9" w:history="1">
+        <w:r>
+          <w:rPr>
+            <w:rStyle w:val="Hyperlink"/>
+          </w:rPr>
+          <w:t>https://github.com/Potatoman247/CSD310-H307</w:t>
+        </w:r>
+        <w:r>
+          <w:rPr>
+            <w:rStyle w:val="Hyperlink"/>
+          </w:rPr>
+          <w:drawing>
+            <wp:inline distT="0" distB="0" distL="0" distR="0" wp14:anchorId="3131676A" wp14:editId="4F5911FE">
+              <wp:extent cx="3915321" cy="2124371"/>
+              <wp:effectExtent l="0" t="0" r="9525" b="9525"/>
+              <wp:docPr id="318274744" name="Picture 1" descr="A computer screen with white text&#10;&#10;AI-generated content may be incorrect."/>
+              <wp:cNvGraphicFramePr>
+                <a:graphicFrameLocks xmlns:a="http://schemas.openxmlformats.org/drawingml/2006/main" noChangeAspect="1"/>
+              </wp:cNvGraphicFramePr>
+              <a:graphic xmlns:a="http://schemas.openxmlformats.org/drawingml/2006/main">
+                <a:graphicData uri="http://schemas.openxmlformats.org/drawingml/2006/picture">
+                  <pic:pic xmlns:pic="http://schemas.openxmlformats.org/drawingml/2006/picture">
+                    <pic:nvPicPr>
+                      <pic:cNvPr id="318274744" name="Picture 1" descr="A computer screen with white text&#10;&#10;AI-generated content may be incorrect."/>
+                      <pic:cNvPicPr/>
+                    </pic:nvPicPr>
+                    <pic:blipFill>
+                      <a:blip r:embed="rId10"/>
+                      <a:stretch>
+                        <a:fillRect/>
+                      </a:stretch>
+                    </pic:blipFill>
+                    <pic:spPr>
+                      <a:xfrm>
+                        <a:off x="0" y="0"/>
+                        <a:ext cx="3915321" cy="2124371"/>
+                      </a:xfrm>
+                      <a:prstGeom prst="rect">
+                        <a:avLst/>
+                      </a:prstGeom>
+                    </pic:spPr>
+                  </pic:pic>
+                </a:graphicData>
+              </a:graphic>
+            </wp:inline>
+          </w:drawing>
+        </w:r>
+      </w:hyperlink>
+    </w:p>
     <w:p>
       <w:r>
         <w:drawing>
-          <wp:inline distT="0" distB="0" distL="0" distR="0" wp14:anchorId="5F303DC4" wp14:editId="1BD24584">
-            <wp:extent cx="3915321" cy="2124371"/>
-            <wp:effectExtent l="0" t="0" r="9525" b="9525"/>
-            <wp:docPr id="318274744" name="Picture 1" descr="A computer screen with white text&#10;&#10;AI-generated content may be incorrect."/>
+          <wp:inline distT="0" distB="0" distL="0" distR="0" wp14:anchorId="271417DD" wp14:editId="48E443EA">
+            <wp:extent cx="5943600" cy="3082290"/>
+            <wp:effectExtent l="0" t="0" r="0" b="3810"/>
+            <wp:docPr id="1328814537" name="Picture 1" descr="A screenshot of a computer&#10;&#10;AI-generated content may be incorrect."/>
             <wp:cNvGraphicFramePr>
               <a:graphicFrameLocks xmlns:a="http://schemas.openxmlformats.org/drawingml/2006/main" noChangeAspect="1"/>
             </wp:cNvGraphicFramePr>
@@ -18,11 +69,11 @@
               <a:graphicData uri="http://schemas.openxmlformats.org/drawingml/2006/picture">
                 <pic:pic xmlns:pic="http://schemas.openxmlformats.org/drawingml/2006/picture">
                   <pic:nvPicPr>
-                    <pic:cNvPr id="318274744" name="Picture 1" descr="A computer screen with white text&#10;&#10;AI-generated content may be incorrect."/>
+                    <pic:cNvPr id="1328814537" name="Picture 1" descr="A screenshot of a computer&#10;&#10;AI-generated content may be incorrect."/>
                     <pic:cNvPicPr/>
                   </pic:nvPicPr>
                   <pic:blipFill>
-                    <a:blip r:embed="rId9"/>
+                    <a:blip r:embed="rId11"/>
                     <a:stretch>
                       <a:fillRect/>
                     </a:stretch>
@@ -30,7 +81,7 @@
                   <pic:spPr>
                     <a:xfrm>
                       <a:off x="0" y="0"/>
-                      <a:ext cx="3915321" cy="2124371"/>
+                      <a:ext cx="5943600" cy="3082290"/>
                     </a:xfrm>
                     <a:prstGeom prst="rect">
                       <a:avLst/>
@@ -43,8 +94,92 @@
         </w:drawing>
       </w:r>
     </w:p>
+    <w:p>
+      <w:r>
+        <w:lastRenderedPageBreak/>
+        <w:drawing>
+          <wp:inline distT="0" distB="0" distL="0" distR="0" wp14:anchorId="780E3E8C" wp14:editId="55827931">
+            <wp:extent cx="4801270" cy="4258269"/>
+            <wp:effectExtent l="0" t="0" r="0" b="9525"/>
+            <wp:docPr id="1868317632" name="Picture 1" descr="A computer screen shot of a computer program&#10;&#10;AI-generated content may be incorrect."/>
+            <wp:cNvGraphicFramePr>
+              <a:graphicFrameLocks xmlns:a="http://schemas.openxmlformats.org/drawingml/2006/main" noChangeAspect="1"/>
+            </wp:cNvGraphicFramePr>
+            <a:graphic xmlns:a="http://schemas.openxmlformats.org/drawingml/2006/main">
+              <a:graphicData uri="http://schemas.openxmlformats.org/drawingml/2006/picture">
+                <pic:pic xmlns:pic="http://schemas.openxmlformats.org/drawingml/2006/picture">
+                  <pic:nvPicPr>
+                    <pic:cNvPr id="1868317632" name="Picture 1" descr="A computer screen shot of a computer program&#10;&#10;AI-generated content may be incorrect."/>
+                    <pic:cNvPicPr/>
+                  </pic:nvPicPr>
+                  <pic:blipFill>
+                    <a:blip r:embed="rId12"/>
+                    <a:stretch>
+                      <a:fillRect/>
+                    </a:stretch>
+                  </pic:blipFill>
+                  <pic:spPr>
+                    <a:xfrm>
+                      <a:off x="0" y="0"/>
+                      <a:ext cx="4801270" cy="4258269"/>
+                    </a:xfrm>
+                    <a:prstGeom prst="rect">
+                      <a:avLst/>
+                    </a:prstGeom>
+                  </pic:spPr>
+                </pic:pic>
+              </a:graphicData>
+            </a:graphic>
+          </wp:inline>
+        </w:drawing>
+      </w:r>
+    </w:p>
+    <w:p>
+      <w:r>
+        <w:lastRenderedPageBreak/>
+        <w:t xml:space="preserve"> </w:t>
+      </w:r>
+      <w:r>
+        <w:drawing>
+          <wp:inline distT="0" distB="0" distL="0" distR="0" wp14:anchorId="09704238" wp14:editId="32A903A9">
+            <wp:extent cx="5943600" cy="3783330"/>
+            <wp:effectExtent l="0" t="0" r="0" b="7620"/>
+            <wp:docPr id="1002171709" name="Picture 1" descr="A screenshot of a computer&#10;&#10;AI-generated content may be incorrect."/>
+            <wp:cNvGraphicFramePr>
+              <a:graphicFrameLocks xmlns:a="http://schemas.openxmlformats.org/drawingml/2006/main" noChangeAspect="1"/>
+            </wp:cNvGraphicFramePr>
+            <a:graphic xmlns:a="http://schemas.openxmlformats.org/drawingml/2006/main">
+              <a:graphicData uri="http://schemas.openxmlformats.org/drawingml/2006/picture">
+                <pic:pic xmlns:pic="http://schemas.openxmlformats.org/drawingml/2006/picture">
+                  <pic:nvPicPr>
+                    <pic:cNvPr id="1002171709" name="Picture 1" descr="A screenshot of a computer&#10;&#10;AI-generated content may be incorrect."/>
+                    <pic:cNvPicPr/>
+                  </pic:nvPicPr>
+                  <pic:blipFill>
+                    <a:blip r:embed="rId13"/>
+                    <a:stretch>
+                      <a:fillRect/>
+                    </a:stretch>
+                  </pic:blipFill>
+                  <pic:spPr>
+                    <a:xfrm>
+                      <a:off x="0" y="0"/>
+                      <a:ext cx="5943600" cy="3783330"/>
+                    </a:xfrm>
+                    <a:prstGeom prst="rect">
+                      <a:avLst/>
+                    </a:prstGeom>
+                  </pic:spPr>
+                </pic:pic>
+              </a:graphicData>
+            </a:graphic>
+          </wp:inline>
+        </w:drawing>
+      </w:r>
+    </w:p>
+    <w:p/>
     <w:sectPr>
-      <w:headerReference w:type="default" r:id="rId10"/>
+      <w:headerReference w:type="default" r:id="rId14"/>
       <w:pgSz w:w="12240" w:h="15840"/>
       <w:pgMar w:top="1440" w:right="1440" w:bottom="1440" w:left="1440" w:header="720" w:footer="720" w:gutter="0"/>
       <w:cols w:space="720"/>
@@ -534,6 +669,7 @@
   <w:style w:type="paragraph" w:default="1" w:styleId="Normal">
     <w:name w:val="Normal"/>
     <w:qFormat/>
+    <w:rsid w:val="002E799C"/>
   </w:style>
   <w:style w:type="paragraph" w:styleId="Heading1">
     <w:name w:val="heading 1"/>
@@ -1094,6 +1230,17 @@
     <w:link w:val="Footer"/>
     <w:uiPriority w:val="99"/>
     <w:rsid w:val="001B3898"/>
+  </w:style>
+  <w:style w:type="character" w:styleId="Hyperlink">
+    <w:name w:val="Hyperlink"/>
+    <w:basedOn w:val="DefaultParagraphFont"/>
+    <w:uiPriority w:val="99"/>
+    <w:unhideWhenUsed/>
+    <w:rsid w:val="002E799C"/>
+    <w:rPr>
+      <w:color w:val="467886" w:themeColor="hyperlink"/>
+      <w:u w:val="single"/>
+    </w:rPr>
   </w:style>
 </w:styles>
 </file>
@@ -1414,6 +1561,23 @@
 </file>
 
 <file path=customXml/item1.xml><?xml version="1.0" encoding="utf-8"?>
+<p:properties xmlns:p="http://schemas.microsoft.com/office/2006/metadata/properties" xmlns:xsi="http://www.w3.org/2001/XMLSchema-instance" xmlns:pc="http://schemas.microsoft.com/office/infopath/2007/PartnerControls">
+  <documentManagement>
+    <_activity xmlns="471b38c7-b7a5-49ca-bd90-70c107089eb4" xsi:nil="true"/>
+  </documentManagement>
+</p:properties>
+</file>
+
+<file path=customXml/item2.xml><?xml version="1.0" encoding="utf-8"?>
+<?mso-contentType ?>
+<FormTemplates xmlns="http://schemas.microsoft.com/sharepoint/v3/contenttype/forms">
+  <Display>DocumentLibraryForm</Display>
+  <Edit>DocumentLibraryForm</Edit>
+  <New>DocumentLibraryForm</New>
+</FormTemplates>
+</file>
+
+<file path=customXml/item3.xml><?xml version="1.0" encoding="utf-8"?>
 <ct:contentTypeSchema xmlns:ct="http://schemas.microsoft.com/office/2006/metadata/contentType" xmlns:ma="http://schemas.microsoft.com/office/2006/metadata/properties/metaAttributes" ct:_="" ma:_="" ma:contentTypeName="Document" ma:contentTypeID="0x0101007D5E413CADFE0C4EB492B8E3D2581DFA" ma:contentTypeVersion="9" ma:contentTypeDescription="Create a new document." ma:contentTypeScope="" ma:versionID="9f3cef1a84e951bad7d108f448bc152d">
   <xsd:schema xmlns:xsd="http://www.w3.org/2001/XMLSchema" xmlns:xs="http://www.w3.org/2001/XMLSchema" xmlns:p="http://schemas.microsoft.com/office/2006/metadata/properties" xmlns:ns3="471b38c7-b7a5-49ca-bd90-70c107089eb4" xmlns:ns4="83544e5b-dd77-499f-8fa9-731300ecc721" targetNamespace="http://schemas.microsoft.com/office/2006/metadata/properties" ma:root="true" ma:fieldsID="09b4e829ba39295d1a67816622c9fe1d" ns3:_="" ns4:_="">
     <xsd:import namespace="471b38c7-b7a5-49ca-bd90-70c107089eb4"/>
@@ -1608,24 +1772,25 @@
 </ct:contentTypeSchema>
 </file>
 
-<file path=customXml/item2.xml><?xml version="1.0" encoding="utf-8"?>
-<?mso-contentType ?>
-<FormTemplates xmlns="http://schemas.microsoft.com/sharepoint/v3/contenttype/forms">
-  <Display>DocumentLibraryForm</Display>
-  <Edit>DocumentLibraryForm</Edit>
-  <New>DocumentLibraryForm</New>
-</FormTemplates>
+<file path=customXml/itemProps1.xml><?xml version="1.0" encoding="utf-8"?>
+<ds:datastoreItem xmlns:ds="http://schemas.openxmlformats.org/officeDocument/2006/customXml" ds:itemID="{13B5C064-A7D7-4B95-83EA-C385323874CB}">
+  <ds:schemaRefs>
+    <ds:schemaRef ds:uri="http://schemas.microsoft.com/office/2006/metadata/properties"/>
+    <ds:schemaRef ds:uri="http://schemas.microsoft.com/office/infopath/2007/PartnerControls"/>
+    <ds:schemaRef ds:uri="471b38c7-b7a5-49ca-bd90-70c107089eb4"/>
+  </ds:schemaRefs>
+</ds:datastoreItem>
 </file>
 
-<file path=customXml/item3.xml><?xml version="1.0" encoding="utf-8"?>
-<p:properties xmlns:p="http://schemas.microsoft.com/office/2006/metadata/properties" xmlns:xsi="http://www.w3.org/2001/XMLSchema-instance" xmlns:pc="http://schemas.microsoft.com/office/infopath/2007/PartnerControls">
-  <documentManagement>
-    <_activity xmlns="471b38c7-b7a5-49ca-bd90-70c107089eb4" xsi:nil="true"/>
-  </documentManagement>
-</p:properties>
+<file path=customXml/itemProps2.xml><?xml version="1.0" encoding="utf-8"?>
+<ds:datastoreItem xmlns:ds="http://schemas.openxmlformats.org/officeDocument/2006/customXml" ds:itemID="{7E08A22C-9BA0-43FC-A7AC-FD05BAF635E3}">
+  <ds:schemaRefs>
+    <ds:schemaRef ds:uri="http://schemas.microsoft.com/sharepoint/v3/contenttype/forms"/>
+  </ds:schemaRefs>
+</ds:datastoreItem>
 </file>
 
-<file path=customXml/itemProps1.xml><?xml version="1.0" encoding="utf-8"?>
+<file path=customXml/itemProps3.xml><?xml version="1.0" encoding="utf-8"?>
 <ds:datastoreItem xmlns:ds="http://schemas.openxmlformats.org/officeDocument/2006/customXml" ds:itemID="{8D13E3B7-3D6D-4555-B724-C2D6D4660BB0}">
   <ds:schemaRefs>
     <ds:schemaRef ds:uri="http://schemas.microsoft.com/office/2006/metadata/contentType"/>
@@ -1642,29 +1807,4 @@
     <ds:schemaRef ds:uri="http://schemas.microsoft.com/internal/obd"/>
   </ds:schemaRefs>
 </ds:datastoreItem>
-</file>
-
-<file path=customXml/itemProps2.xml><?xml version="1.0" encoding="utf-8"?>
-<ds:datastoreItem xmlns:ds="http://schemas.openxmlformats.org/officeDocument/2006/customXml" ds:itemID="{7E08A22C-9BA0-43FC-A7AC-FD05BAF635E3}">
-  <ds:schemaRefs>
-    <ds:schemaRef ds:uri="http://schemas.microsoft.com/sharepoint/v3/contenttype/forms"/>
-  </ds:schemaRefs>
-</ds:datastoreItem>
-</file>
-
-<file path=customXml/itemProps3.xml><?xml version="1.0" encoding="utf-8"?>
-<ds:datastoreItem xmlns:ds="http://schemas.openxmlformats.org/officeDocument/2006/customXml" ds:itemID="{13B5C064-A7D7-4B95-83EA-C385323874CB}">
-  <ds:schemaRefs>
-    <ds:schemaRef ds:uri="http://schemas.microsoft.com/office/infopath/2007/PartnerControls"/>
-    <ds:schemaRef ds:uri="http://purl.org/dc/dcmitype/"/>
-    <ds:schemaRef ds:uri="http://schemas.openxmlformats.org/package/2006/metadata/core-properties"/>
-    <ds:schemaRef ds:uri="http://schemas.microsoft.com/office/2006/documentManagement/types"/>
-    <ds:schemaRef ds:uri="http://purl.org/dc/elements/1.1/"/>
-    <ds:schemaRef ds:uri="471b38c7-b7a5-49ca-bd90-70c107089eb4"/>
-    <ds:schemaRef ds:uri="83544e5b-dd77-499f-8fa9-731300ecc721"/>
-    <ds:schemaRef ds:uri="http://purl.org/dc/terms/"/>
-    <ds:schemaRef ds:uri="http://schemas.microsoft.com/office/2006/metadata/properties"/>
-    <ds:schemaRef ds:uri="http://www.w3.org/XML/1998/namespace"/>
-  </ds:schemaRefs>
-</ds:datastoreItem>
 </file>
</xml_diff>